<commit_message>
arranco con la estrategia
</commit_message>
<xml_diff>
--- a/ARCHIVOZIP/Explic.docx
+++ b/ARCHIVOZIP/Explic.docx
@@ -17,7 +17,15 @@
           <w:sz w:val="30"/>
           <w:szCs w:val="30"/>
         </w:rPr>
-        <w:t>VISTAS</w:t>
+        <w:t>V</w:t>
+      </w:r>
+      <w:r>
+        <w:rPr>
+          <w:b/>
+          <w:sz w:val="30"/>
+          <w:szCs w:val="30"/>
+        </w:rPr>
+        <w:t>ISTAS</w:t>
       </w:r>
     </w:p>
     <w:p>
@@ -3992,15 +4000,7 @@
           <w:sz w:val="19"/>
           <w:szCs w:val="19"/>
         </w:rPr>
-        <w:t>AddC</w:t>
-      </w:r>
-      <w:r>
-        <w:rPr>
-          <w:rFonts w:ascii="Consolas" w:hAnsi="Consolas" w:cs="Consolas"/>
-          <w:sz w:val="19"/>
-          <w:szCs w:val="19"/>
-        </w:rPr>
-        <w:t>ompra</w:t>
+        <w:t>AddCompra</w:t>
       </w:r>
       <w:proofErr w:type="spellEnd"/>
       <w:r>
@@ -4982,15 +4982,7 @@
           <w:sz w:val="19"/>
           <w:szCs w:val="19"/>
         </w:rPr>
-        <w:t>Add</w:t>
-      </w:r>
-      <w:r>
-        <w:rPr>
-          <w:rFonts w:ascii="Consolas" w:hAnsi="Consolas" w:cs="Consolas"/>
-          <w:sz w:val="19"/>
-          <w:szCs w:val="19"/>
-        </w:rPr>
-        <w:t>Pasaje</w:t>
+        <w:t>AddPasaje</w:t>
       </w:r>
       <w:proofErr w:type="spellEnd"/>
       <w:r>
@@ -5821,15 +5813,7 @@
           <w:sz w:val="24"/>
           <w:szCs w:val="24"/>
         </w:rPr>
-        <w:t>Devuelve la cantidad</w:t>
-      </w:r>
-      <w:r>
-        <w:rPr>
-          <w:rFonts w:cs="Consolas"/>
-          <w:sz w:val="24"/>
-          <w:szCs w:val="24"/>
-        </w:rPr>
-        <w:t xml:space="preserve"> de millas disponibles que tiene un determinado cliente, además devuelve su ID.</w:t>
+        <w:t>Devuelve la cantidad de millas disponibles que tiene un determinado cliente, además devuelve su ID.</w:t>
       </w:r>
       <w:r>
         <w:rPr>
@@ -6167,15 +6151,7 @@
           <w:sz w:val="19"/>
           <w:szCs w:val="19"/>
         </w:rPr>
-        <w:t>Get</w:t>
-      </w:r>
-      <w:r>
-        <w:rPr>
-          <w:rFonts w:ascii="Consolas" w:hAnsi="Consolas" w:cs="Consolas"/>
-          <w:sz w:val="19"/>
-          <w:szCs w:val="19"/>
-        </w:rPr>
-        <w:t>ListadoTransaccionesMillas</w:t>
+        <w:t>GetListadoTransaccionesMillas</w:t>
       </w:r>
       <w:proofErr w:type="spellEnd"/>
       <w:r>
@@ -6310,15 +6286,7 @@
           <w:sz w:val="24"/>
           <w:szCs w:val="24"/>
         </w:rPr>
-        <w:t xml:space="preserve">Devuelve </w:t>
-      </w:r>
-      <w:r>
-        <w:rPr>
-          <w:rFonts w:cs="Consolas"/>
-          <w:sz w:val="24"/>
-          <w:szCs w:val="24"/>
-        </w:rPr>
-        <w:t>un detalle de cada transacción de millas del cliente, de los cuales las millas no estén vencidas.</w:t>
+        <w:t>Devuelve un detalle de cada transacción de millas del cliente, de los cuales las millas no estén vencidas.</w:t>
       </w:r>
     </w:p>
     <w:p>
@@ -6708,15 +6676,7 @@
           <w:sz w:val="24"/>
           <w:szCs w:val="24"/>
         </w:rPr>
-        <w:t xml:space="preserve">Devuelve </w:t>
-      </w:r>
-      <w:r>
-        <w:rPr>
-          <w:rFonts w:cs="Consolas"/>
-          <w:sz w:val="24"/>
-          <w:szCs w:val="24"/>
-        </w:rPr>
-        <w:t>una tabla con todas las funcionalidades de los roles que tiene ese usuario, esto se usa principalmente para cargar la interfaz correspondiente según las funcionalidades.</w:t>
+        <w:t>Devuelve una tabla con todas las funcionalidades de los roles que tiene ese usuario, esto se usa principalmente para cargar la interfaz correspondiente según las funcionalidades.</w:t>
       </w:r>
     </w:p>
     <w:p>
@@ -7325,33 +7285,494 @@
           <w:sz w:val="24"/>
           <w:szCs w:val="24"/>
         </w:rPr>
-        <w:t>Actualiza los datos del cliente. Esto sucede cada vez que se efectiviza una compra.</w:t>
+        <w:t xml:space="preserve">Actualiza los datos del cliente. Esto sucede cada vez que se efectiviza una compra. </w:t>
+      </w:r>
+    </w:p>
+    <w:p>
+      <w:pPr>
+        <w:pStyle w:val="Prrafodelista"/>
+        <w:autoSpaceDE w:val="0"/>
+        <w:autoSpaceDN w:val="0"/>
+        <w:adjustRightInd w:val="0"/>
+        <w:spacing w:after="0" w:line="240" w:lineRule="auto"/>
+        <w:jc w:val="both"/>
+        <w:rPr>
+          <w:rFonts w:cs="Consolas"/>
+          <w:sz w:val="24"/>
+          <w:szCs w:val="24"/>
+        </w:rPr>
+      </w:pPr>
+    </w:p>
+    <w:p>
+      <w:pPr>
+        <w:spacing w:before="100" w:beforeAutospacing="1" w:after="100" w:afterAutospacing="1" w:line="360" w:lineRule="auto"/>
+        <w:rPr>
+          <w:b/>
+          <w:sz w:val="30"/>
+          <w:szCs w:val="30"/>
+        </w:rPr>
+      </w:pPr>
+      <w:r>
+        <w:rPr>
+          <w:b/>
+          <w:sz w:val="30"/>
+          <w:szCs w:val="30"/>
+        </w:rPr>
+        <w:t>FUNCIONALIDADES</w:t>
+      </w:r>
+    </w:p>
+    <w:p>
+      <w:pPr>
+        <w:pStyle w:val="Prrafodelista"/>
+        <w:numPr>
+          <w:ilvl w:val="0"/>
+          <w:numId w:val="6"/>
+        </w:numPr>
+        <w:spacing w:before="100" w:beforeAutospacing="1" w:after="100" w:afterAutospacing="1" w:line="360" w:lineRule="auto"/>
+        <w:rPr>
+          <w:sz w:val="24"/>
+          <w:szCs w:val="30"/>
+        </w:rPr>
+      </w:pPr>
+      <w:r>
+        <w:rPr>
+          <w:sz w:val="24"/>
+          <w:szCs w:val="30"/>
+        </w:rPr>
+        <w:t>ABM de Rol</w:t>
+      </w:r>
+    </w:p>
+    <w:p>
+      <w:pPr>
+        <w:spacing w:before="100" w:beforeAutospacing="1" w:after="100" w:afterAutospacing="1" w:line="360" w:lineRule="auto"/>
+        <w:ind w:left="360"/>
+        <w:rPr>
+          <w:sz w:val="24"/>
+          <w:szCs w:val="30"/>
+        </w:rPr>
+      </w:pPr>
+      <w:r>
+        <w:rPr>
+          <w:sz w:val="24"/>
+          <w:szCs w:val="30"/>
+        </w:rPr>
+        <w:t xml:space="preserve">Permite realizar alta, baja y modificación de roles con sus respectivas relaciones a sus funcionalidades. Decidimos que al dar de baja un rol de forma lógica que todos los usuarios existentes que tuviesen ese rol dejen de tenerlo. </w:t>
+      </w:r>
+    </w:p>
+    <w:p>
+      <w:pPr>
+        <w:pStyle w:val="Prrafodelista"/>
+        <w:numPr>
+          <w:ilvl w:val="0"/>
+          <w:numId w:val="6"/>
+        </w:numPr>
+        <w:spacing w:before="100" w:beforeAutospacing="1" w:after="100" w:afterAutospacing="1" w:line="360" w:lineRule="auto"/>
+        <w:rPr>
+          <w:sz w:val="24"/>
+          <w:szCs w:val="30"/>
+        </w:rPr>
+      </w:pPr>
+      <w:r>
+        <w:rPr>
+          <w:sz w:val="24"/>
+          <w:szCs w:val="30"/>
+        </w:rPr>
+        <w:t>Login y Seguridad</w:t>
+      </w:r>
+    </w:p>
+    <w:p>
+      <w:pPr>
+        <w:spacing w:before="100" w:beforeAutospacing="1" w:after="100" w:afterAutospacing="1" w:line="360" w:lineRule="auto"/>
+        <w:ind w:left="360"/>
+        <w:rPr>
+          <w:sz w:val="24"/>
+          <w:szCs w:val="30"/>
+        </w:rPr>
+      </w:pPr>
+      <w:r>
+        <w:rPr>
+          <w:sz w:val="24"/>
+          <w:szCs w:val="30"/>
+        </w:rPr>
+        <w:lastRenderedPageBreak/>
+        <w:t xml:space="preserve">Los usuarios administrativos pueden </w:t>
+      </w:r>
+      <w:proofErr w:type="spellStart"/>
+      <w:r>
+        <w:rPr>
+          <w:sz w:val="24"/>
+          <w:szCs w:val="30"/>
+        </w:rPr>
+        <w:t>loguearse</w:t>
+      </w:r>
+      <w:proofErr w:type="spellEnd"/>
+      <w:r>
+        <w:rPr>
+          <w:sz w:val="24"/>
+          <w:szCs w:val="30"/>
+        </w:rPr>
+        <w:t xml:space="preserve"> con su usuario y contraseña siempre y cuando estén en una terminal administrativa</w:t>
+      </w:r>
+      <w:r>
+        <w:rPr>
+          <w:sz w:val="24"/>
+          <w:szCs w:val="30"/>
+        </w:rPr>
+        <w:t>, y se mostrara una interfaz acorde al rol del mismo</w:t>
+      </w:r>
+      <w:r>
+        <w:rPr>
+          <w:sz w:val="24"/>
+          <w:szCs w:val="30"/>
+        </w:rPr>
+        <w:t>. Caso contrario, cuando se usa</w:t>
+      </w:r>
+      <w:r>
+        <w:rPr>
+          <w:sz w:val="24"/>
+          <w:szCs w:val="30"/>
+        </w:rPr>
+        <w:t xml:space="preserve"> la aplicación desde </w:t>
+      </w:r>
+      <w:proofErr w:type="gramStart"/>
+      <w:r>
+        <w:rPr>
+          <w:sz w:val="24"/>
+          <w:szCs w:val="30"/>
+        </w:rPr>
+        <w:t>una</w:t>
+      </w:r>
+      <w:proofErr w:type="gramEnd"/>
+      <w:r>
+        <w:rPr>
+          <w:sz w:val="24"/>
+          <w:szCs w:val="30"/>
+        </w:rPr>
+        <w:t xml:space="preserve"> terminal kiosco o autoservicio</w:t>
+      </w:r>
+      <w:r>
+        <w:rPr>
+          <w:sz w:val="24"/>
+          <w:szCs w:val="30"/>
+        </w:rPr>
+        <w:t xml:space="preserve">, la pantalla de </w:t>
+      </w:r>
+      <w:proofErr w:type="spellStart"/>
+      <w:r>
+        <w:rPr>
+          <w:sz w:val="24"/>
+          <w:szCs w:val="30"/>
+        </w:rPr>
+        <w:t>login</w:t>
+      </w:r>
+      <w:proofErr w:type="spellEnd"/>
+      <w:r>
+        <w:rPr>
+          <w:sz w:val="24"/>
+          <w:szCs w:val="30"/>
+        </w:rPr>
+        <w:t xml:space="preserve"> no se muestra y el usuario entra al sistema con las </w:t>
+      </w:r>
+      <w:proofErr w:type="spellStart"/>
+      <w:r>
+        <w:rPr>
+          <w:sz w:val="24"/>
+          <w:szCs w:val="30"/>
+        </w:rPr>
+        <w:t>fuincionalidades</w:t>
+      </w:r>
+      <w:proofErr w:type="spellEnd"/>
+      <w:r>
+        <w:rPr>
+          <w:sz w:val="24"/>
+          <w:szCs w:val="30"/>
+        </w:rPr>
+        <w:t xml:space="preserve"> del cliente.</w:t>
+      </w:r>
+    </w:p>
+    <w:p>
+      <w:pPr>
+        <w:pStyle w:val="Prrafodelista"/>
+        <w:numPr>
+          <w:ilvl w:val="0"/>
+          <w:numId w:val="6"/>
+        </w:numPr>
+        <w:spacing w:before="100" w:beforeAutospacing="1" w:after="100" w:afterAutospacing="1" w:line="360" w:lineRule="auto"/>
+        <w:rPr>
+          <w:sz w:val="24"/>
+          <w:szCs w:val="30"/>
+        </w:rPr>
+      </w:pPr>
+      <w:r>
+        <w:rPr>
+          <w:sz w:val="24"/>
+          <w:szCs w:val="30"/>
+        </w:rPr>
+        <w:t>Registro de Usuario</w:t>
+      </w:r>
+    </w:p>
+    <w:p>
+      <w:pPr>
+        <w:spacing w:before="100" w:beforeAutospacing="1" w:after="100" w:afterAutospacing="1" w:line="360" w:lineRule="auto"/>
+        <w:ind w:left="360"/>
+        <w:rPr>
+          <w:sz w:val="24"/>
+          <w:szCs w:val="30"/>
+        </w:rPr>
+      </w:pPr>
+      <w:r>
+        <w:rPr>
+          <w:sz w:val="24"/>
+          <w:szCs w:val="30"/>
+        </w:rPr>
+        <w:t xml:space="preserve">Esta funcionalidad no </w:t>
+      </w:r>
+      <w:proofErr w:type="spellStart"/>
+      <w:r>
+        <w:rPr>
+          <w:sz w:val="24"/>
+          <w:szCs w:val="30"/>
+        </w:rPr>
+        <w:t>esta</w:t>
+      </w:r>
+      <w:proofErr w:type="spellEnd"/>
+      <w:r>
+        <w:rPr>
+          <w:sz w:val="24"/>
+          <w:szCs w:val="30"/>
+        </w:rPr>
+        <w:t xml:space="preserve"> programada sin embargo existe todo su modelo lógico, es decir, la tabla Usuarios</w:t>
       </w:r>
       <w:bookmarkStart w:id="0" w:name="_GoBack"/>
       <w:bookmarkEnd w:id="0"/>
-      <w:r>
-        <w:rPr>
-          <w:rFonts w:cs="Consolas"/>
-          <w:sz w:val="24"/>
-          <w:szCs w:val="24"/>
-        </w:rPr>
-        <w:t xml:space="preserve"> </w:t>
-      </w:r>
-    </w:p>
-    <w:p>
-      <w:pPr>
-        <w:pStyle w:val="Prrafodelista"/>
-        <w:autoSpaceDE w:val="0"/>
-        <w:autoSpaceDN w:val="0"/>
-        <w:adjustRightInd w:val="0"/>
-        <w:spacing w:after="0" w:line="240" w:lineRule="auto"/>
-        <w:jc w:val="both"/>
-        <w:rPr>
-          <w:rFonts w:cs="Consolas"/>
-          <w:sz w:val="24"/>
-          <w:szCs w:val="24"/>
-        </w:rPr>
-      </w:pPr>
+    </w:p>
+    <w:p>
+      <w:pPr>
+        <w:pStyle w:val="Prrafodelista"/>
+        <w:numPr>
+          <w:ilvl w:val="0"/>
+          <w:numId w:val="6"/>
+        </w:numPr>
+        <w:spacing w:before="100" w:beforeAutospacing="1" w:after="100" w:afterAutospacing="1" w:line="360" w:lineRule="auto"/>
+        <w:rPr>
+          <w:sz w:val="24"/>
+          <w:szCs w:val="30"/>
+        </w:rPr>
+      </w:pPr>
+      <w:r>
+        <w:rPr>
+          <w:sz w:val="24"/>
+          <w:szCs w:val="30"/>
+        </w:rPr>
+        <w:t>ABM de Ciudades</w:t>
+      </w:r>
+    </w:p>
+    <w:p>
+      <w:pPr>
+        <w:pStyle w:val="Prrafodelista"/>
+        <w:numPr>
+          <w:ilvl w:val="0"/>
+          <w:numId w:val="6"/>
+        </w:numPr>
+        <w:spacing w:before="100" w:beforeAutospacing="1" w:after="100" w:afterAutospacing="1" w:line="360" w:lineRule="auto"/>
+        <w:rPr>
+          <w:sz w:val="24"/>
+          <w:szCs w:val="30"/>
+        </w:rPr>
+      </w:pPr>
+      <w:r>
+        <w:rPr>
+          <w:sz w:val="24"/>
+          <w:szCs w:val="30"/>
+        </w:rPr>
+        <w:t>ABM de Ruta Aérea</w:t>
+      </w:r>
+    </w:p>
+    <w:p>
+      <w:pPr>
+        <w:pStyle w:val="Prrafodelista"/>
+        <w:numPr>
+          <w:ilvl w:val="0"/>
+          <w:numId w:val="6"/>
+        </w:numPr>
+        <w:spacing w:before="100" w:beforeAutospacing="1" w:after="100" w:afterAutospacing="1" w:line="360" w:lineRule="auto"/>
+        <w:rPr>
+          <w:sz w:val="24"/>
+          <w:szCs w:val="30"/>
+        </w:rPr>
+      </w:pPr>
+      <w:r>
+        <w:rPr>
+          <w:sz w:val="24"/>
+          <w:szCs w:val="30"/>
+        </w:rPr>
+        <w:t>ABM de Aeronaves</w:t>
+      </w:r>
+    </w:p>
+    <w:p>
+      <w:pPr>
+        <w:pStyle w:val="Prrafodelista"/>
+        <w:numPr>
+          <w:ilvl w:val="0"/>
+          <w:numId w:val="6"/>
+        </w:numPr>
+        <w:spacing w:before="100" w:beforeAutospacing="1" w:after="100" w:afterAutospacing="1" w:line="360" w:lineRule="auto"/>
+        <w:rPr>
+          <w:sz w:val="24"/>
+          <w:szCs w:val="30"/>
+        </w:rPr>
+      </w:pPr>
+      <w:r>
+        <w:rPr>
+          <w:sz w:val="24"/>
+          <w:szCs w:val="30"/>
+        </w:rPr>
+        <w:t>Generar Viaje</w:t>
+      </w:r>
+    </w:p>
+    <w:p>
+      <w:pPr>
+        <w:pStyle w:val="Prrafodelista"/>
+        <w:numPr>
+          <w:ilvl w:val="0"/>
+          <w:numId w:val="6"/>
+        </w:numPr>
+        <w:spacing w:before="100" w:beforeAutospacing="1" w:after="100" w:afterAutospacing="1" w:line="360" w:lineRule="auto"/>
+        <w:rPr>
+          <w:sz w:val="24"/>
+          <w:szCs w:val="30"/>
+        </w:rPr>
+      </w:pPr>
+      <w:r>
+        <w:rPr>
+          <w:sz w:val="24"/>
+          <w:szCs w:val="30"/>
+        </w:rPr>
+        <w:t>Registro de llegada Destino</w:t>
+      </w:r>
+    </w:p>
+    <w:p>
+      <w:pPr>
+        <w:pStyle w:val="Prrafodelista"/>
+        <w:numPr>
+          <w:ilvl w:val="0"/>
+          <w:numId w:val="6"/>
+        </w:numPr>
+        <w:spacing w:before="100" w:beforeAutospacing="1" w:after="100" w:afterAutospacing="1" w:line="360" w:lineRule="auto"/>
+        <w:rPr>
+          <w:sz w:val="24"/>
+          <w:szCs w:val="30"/>
+        </w:rPr>
+      </w:pPr>
+      <w:r>
+        <w:rPr>
+          <w:sz w:val="24"/>
+          <w:szCs w:val="30"/>
+        </w:rPr>
+        <w:t>Compra de Pasaje/Encomienda</w:t>
+      </w:r>
+    </w:p>
+    <w:p>
+      <w:pPr>
+        <w:spacing w:before="100" w:beforeAutospacing="1" w:after="100" w:afterAutospacing="1" w:line="360" w:lineRule="auto"/>
+        <w:ind w:left="360"/>
+        <w:rPr>
+          <w:sz w:val="24"/>
+          <w:szCs w:val="30"/>
+        </w:rPr>
+      </w:pPr>
+      <w:r>
+        <w:rPr>
+          <w:sz w:val="24"/>
+          <w:szCs w:val="30"/>
+        </w:rPr>
+        <w:t>Para esta funcionalidad se</w:t>
+      </w:r>
+    </w:p>
+    <w:p>
+      <w:pPr>
+        <w:pStyle w:val="Prrafodelista"/>
+        <w:numPr>
+          <w:ilvl w:val="0"/>
+          <w:numId w:val="6"/>
+        </w:numPr>
+        <w:spacing w:before="100" w:beforeAutospacing="1" w:after="100" w:afterAutospacing="1" w:line="360" w:lineRule="auto"/>
+        <w:ind w:left="709"/>
+        <w:rPr>
+          <w:sz w:val="24"/>
+          <w:szCs w:val="30"/>
+        </w:rPr>
+      </w:pPr>
+      <w:r>
+        <w:rPr>
+          <w:sz w:val="24"/>
+          <w:szCs w:val="30"/>
+        </w:rPr>
+        <w:t>Cancelación/Devolución de pasaje y/o encomienda</w:t>
+      </w:r>
+    </w:p>
+    <w:p>
+      <w:pPr>
+        <w:pStyle w:val="Prrafodelista"/>
+        <w:numPr>
+          <w:ilvl w:val="0"/>
+          <w:numId w:val="6"/>
+        </w:numPr>
+        <w:spacing w:before="100" w:beforeAutospacing="1" w:after="100" w:afterAutospacing="1" w:line="360" w:lineRule="auto"/>
+        <w:rPr>
+          <w:sz w:val="24"/>
+          <w:szCs w:val="30"/>
+        </w:rPr>
+      </w:pPr>
+      <w:r>
+        <w:rPr>
+          <w:sz w:val="24"/>
+          <w:szCs w:val="30"/>
+        </w:rPr>
+        <w:t>Consulta de millas de pasajero frecuente</w:t>
+      </w:r>
+    </w:p>
+    <w:p>
+      <w:pPr>
+        <w:pStyle w:val="Prrafodelista"/>
+        <w:numPr>
+          <w:ilvl w:val="0"/>
+          <w:numId w:val="6"/>
+        </w:numPr>
+        <w:spacing w:before="100" w:beforeAutospacing="1" w:after="100" w:afterAutospacing="1" w:line="360" w:lineRule="auto"/>
+        <w:rPr>
+          <w:sz w:val="24"/>
+          <w:szCs w:val="30"/>
+        </w:rPr>
+      </w:pPr>
+      <w:r>
+        <w:rPr>
+          <w:sz w:val="24"/>
+          <w:szCs w:val="30"/>
+        </w:rPr>
+        <w:t>Canje de millas de pasajero frecuente</w:t>
+      </w:r>
+    </w:p>
+    <w:p>
+      <w:pPr>
+        <w:pStyle w:val="Prrafodelista"/>
+        <w:numPr>
+          <w:ilvl w:val="0"/>
+          <w:numId w:val="6"/>
+        </w:numPr>
+        <w:spacing w:before="100" w:beforeAutospacing="1" w:after="100" w:afterAutospacing="1" w:line="360" w:lineRule="auto"/>
+        <w:rPr>
+          <w:sz w:val="24"/>
+          <w:szCs w:val="30"/>
+        </w:rPr>
+      </w:pPr>
+      <w:r>
+        <w:rPr>
+          <w:sz w:val="24"/>
+          <w:szCs w:val="30"/>
+        </w:rPr>
+        <w:t>Listado Estadístico</w:t>
+      </w:r>
     </w:p>
     <w:p>
       <w:pPr>
@@ -7366,339 +7787,7 @@
           <w:lang w:val="es-AR"/>
         </w:rPr>
       </w:pPr>
-      <w:r>
-        <w:rPr>
-          <w:rFonts w:ascii="Consolas" w:hAnsi="Consolas" w:cs="Consolas"/>
-          <w:sz w:val="19"/>
-          <w:szCs w:val="19"/>
-          <w:lang w:val="es-AR"/>
-        </w:rPr>
-        <w:tab/>
-      </w:r>
-    </w:p>
-    <w:p>
-      <w:pPr>
-        <w:pStyle w:val="Prrafodelista"/>
-        <w:autoSpaceDE w:val="0"/>
-        <w:autoSpaceDN w:val="0"/>
-        <w:adjustRightInd w:val="0"/>
-        <w:spacing w:after="0" w:line="240" w:lineRule="auto"/>
-        <w:jc w:val="both"/>
-        <w:rPr>
-          <w:rFonts w:cs="Consolas"/>
-          <w:sz w:val="24"/>
-          <w:szCs w:val="24"/>
-        </w:rPr>
-      </w:pPr>
-    </w:p>
-    <w:p>
-      <w:pPr>
-        <w:pStyle w:val="Prrafodelista"/>
-        <w:autoSpaceDE w:val="0"/>
-        <w:autoSpaceDN w:val="0"/>
-        <w:adjustRightInd w:val="0"/>
-        <w:spacing w:after="0" w:line="240" w:lineRule="auto"/>
-        <w:jc w:val="both"/>
-        <w:rPr>
-          <w:rFonts w:cs="Consolas"/>
-          <w:sz w:val="24"/>
-          <w:szCs w:val="24"/>
-        </w:rPr>
-      </w:pPr>
-    </w:p>
-    <w:p>
-      <w:pPr>
-        <w:pStyle w:val="Prrafodelista"/>
-        <w:autoSpaceDE w:val="0"/>
-        <w:autoSpaceDN w:val="0"/>
-        <w:adjustRightInd w:val="0"/>
-        <w:spacing w:after="0" w:line="240" w:lineRule="auto"/>
-        <w:jc w:val="both"/>
-        <w:rPr>
-          <w:rFonts w:cs="Consolas"/>
-          <w:sz w:val="24"/>
-          <w:szCs w:val="24"/>
-        </w:rPr>
-      </w:pPr>
-    </w:p>
-    <w:p>
-      <w:pPr>
-        <w:pStyle w:val="Prrafodelista"/>
-        <w:autoSpaceDE w:val="0"/>
-        <w:autoSpaceDN w:val="0"/>
-        <w:adjustRightInd w:val="0"/>
-        <w:spacing w:after="0" w:line="240" w:lineRule="auto"/>
-        <w:jc w:val="both"/>
-        <w:rPr>
-          <w:rFonts w:cs="Consolas"/>
-          <w:sz w:val="24"/>
-          <w:szCs w:val="24"/>
-        </w:rPr>
-      </w:pPr>
-    </w:p>
-    <w:p>
-      <w:pPr>
-        <w:pStyle w:val="Prrafodelista"/>
-        <w:autoSpaceDE w:val="0"/>
-        <w:autoSpaceDN w:val="0"/>
-        <w:adjustRightInd w:val="0"/>
-        <w:spacing w:after="0" w:line="240" w:lineRule="auto"/>
-        <w:jc w:val="both"/>
-        <w:rPr>
-          <w:rFonts w:cs="Consolas"/>
-          <w:sz w:val="24"/>
-          <w:szCs w:val="24"/>
-        </w:rPr>
-      </w:pPr>
-    </w:p>
-    <w:p>
-      <w:pPr>
-        <w:pStyle w:val="Prrafodelista"/>
-        <w:autoSpaceDE w:val="0"/>
-        <w:autoSpaceDN w:val="0"/>
-        <w:adjustRightInd w:val="0"/>
-        <w:spacing w:after="0" w:line="240" w:lineRule="auto"/>
-        <w:jc w:val="both"/>
-        <w:rPr>
-          <w:rFonts w:cs="Consolas"/>
-          <w:sz w:val="24"/>
-          <w:szCs w:val="24"/>
-        </w:rPr>
-      </w:pPr>
-    </w:p>
-    <w:p>
-      <w:pPr>
-        <w:pStyle w:val="Prrafodelista"/>
-        <w:autoSpaceDE w:val="0"/>
-        <w:autoSpaceDN w:val="0"/>
-        <w:adjustRightInd w:val="0"/>
-        <w:spacing w:after="0" w:line="240" w:lineRule="auto"/>
-        <w:jc w:val="both"/>
-        <w:rPr>
-          <w:rFonts w:cs="Consolas"/>
-          <w:sz w:val="24"/>
-          <w:szCs w:val="24"/>
-        </w:rPr>
-      </w:pPr>
-    </w:p>
-    <w:p>
-      <w:pPr>
-        <w:pStyle w:val="Prrafodelista"/>
-        <w:autoSpaceDE w:val="0"/>
-        <w:autoSpaceDN w:val="0"/>
-        <w:adjustRightInd w:val="0"/>
-        <w:spacing w:after="0" w:line="240" w:lineRule="auto"/>
-        <w:jc w:val="both"/>
-        <w:rPr>
-          <w:rFonts w:cs="Consolas"/>
-          <w:sz w:val="24"/>
-          <w:szCs w:val="24"/>
-        </w:rPr>
-      </w:pPr>
-    </w:p>
-    <w:p>
-      <w:pPr>
-        <w:pStyle w:val="Prrafodelista"/>
-        <w:autoSpaceDE w:val="0"/>
-        <w:autoSpaceDN w:val="0"/>
-        <w:adjustRightInd w:val="0"/>
-        <w:spacing w:after="0" w:line="240" w:lineRule="auto"/>
-        <w:jc w:val="both"/>
-        <w:rPr>
-          <w:rFonts w:cs="Consolas"/>
-          <w:sz w:val="24"/>
-          <w:szCs w:val="24"/>
-        </w:rPr>
-      </w:pPr>
-    </w:p>
-    <w:p>
-      <w:pPr>
-        <w:pStyle w:val="Prrafodelista"/>
-        <w:autoSpaceDE w:val="0"/>
-        <w:autoSpaceDN w:val="0"/>
-        <w:adjustRightInd w:val="0"/>
-        <w:spacing w:after="0" w:line="240" w:lineRule="auto"/>
-        <w:jc w:val="both"/>
-        <w:rPr>
-          <w:rFonts w:cs="Consolas"/>
-          <w:sz w:val="24"/>
-          <w:szCs w:val="24"/>
-        </w:rPr>
-      </w:pPr>
-    </w:p>
-    <w:p>
-      <w:pPr>
-        <w:pStyle w:val="Prrafodelista"/>
-        <w:autoSpaceDE w:val="0"/>
-        <w:autoSpaceDN w:val="0"/>
-        <w:adjustRightInd w:val="0"/>
-        <w:spacing w:after="0" w:line="240" w:lineRule="auto"/>
-        <w:jc w:val="both"/>
-        <w:rPr>
-          <w:rFonts w:cs="Consolas"/>
-          <w:sz w:val="24"/>
-          <w:szCs w:val="24"/>
-        </w:rPr>
-      </w:pPr>
-    </w:p>
-    <w:p>
-      <w:pPr>
-        <w:pStyle w:val="Prrafodelista"/>
-        <w:autoSpaceDE w:val="0"/>
-        <w:autoSpaceDN w:val="0"/>
-        <w:adjustRightInd w:val="0"/>
-        <w:spacing w:after="0" w:line="240" w:lineRule="auto"/>
-        <w:jc w:val="both"/>
-        <w:rPr>
-          <w:rFonts w:cs="Consolas"/>
-          <w:sz w:val="24"/>
-          <w:szCs w:val="24"/>
-        </w:rPr>
-      </w:pPr>
-    </w:p>
-    <w:p>
-      <w:pPr>
-        <w:pStyle w:val="Prrafodelista"/>
-        <w:autoSpaceDE w:val="0"/>
-        <w:autoSpaceDN w:val="0"/>
-        <w:adjustRightInd w:val="0"/>
-        <w:spacing w:after="0" w:line="240" w:lineRule="auto"/>
-        <w:rPr>
-          <w:rFonts w:ascii="Consolas" w:hAnsi="Consolas" w:cs="Consolas"/>
-          <w:sz w:val="19"/>
-          <w:szCs w:val="19"/>
-        </w:rPr>
-      </w:pPr>
-    </w:p>
-    <w:p>
-      <w:pPr>
-        <w:autoSpaceDE w:val="0"/>
-        <w:autoSpaceDN w:val="0"/>
-        <w:adjustRightInd w:val="0"/>
-        <w:spacing w:after="0" w:line="240" w:lineRule="auto"/>
-        <w:rPr>
-          <w:rFonts w:ascii="Consolas" w:hAnsi="Consolas" w:cs="Consolas"/>
-          <w:sz w:val="19"/>
-          <w:szCs w:val="19"/>
-        </w:rPr>
-      </w:pPr>
-    </w:p>
-    <w:p>
-      <w:pPr>
-        <w:autoSpaceDE w:val="0"/>
-        <w:autoSpaceDN w:val="0"/>
-        <w:adjustRightInd w:val="0"/>
-        <w:spacing w:after="0" w:line="240" w:lineRule="auto"/>
-        <w:rPr>
-          <w:rFonts w:ascii="Consolas" w:hAnsi="Consolas" w:cs="Consolas"/>
-          <w:sz w:val="19"/>
-          <w:szCs w:val="19"/>
-        </w:rPr>
-      </w:pPr>
-    </w:p>
-    <w:p>
-      <w:pPr>
-        <w:autoSpaceDE w:val="0"/>
-        <w:autoSpaceDN w:val="0"/>
-        <w:adjustRightInd w:val="0"/>
-        <w:spacing w:after="0" w:line="240" w:lineRule="auto"/>
-        <w:rPr>
-          <w:rFonts w:ascii="Consolas" w:hAnsi="Consolas" w:cs="Consolas"/>
-          <w:sz w:val="19"/>
-          <w:szCs w:val="19"/>
-        </w:rPr>
-      </w:pPr>
-      <w:r>
-        <w:rPr>
-          <w:rFonts w:ascii="Consolas" w:hAnsi="Consolas" w:cs="Consolas"/>
-          <w:sz w:val="19"/>
-          <w:szCs w:val="19"/>
-        </w:rPr>
-        <w:tab/>
-      </w:r>
-    </w:p>
-    <w:p>
-      <w:pPr>
-        <w:autoSpaceDE w:val="0"/>
-        <w:autoSpaceDN w:val="0"/>
-        <w:adjustRightInd w:val="0"/>
-        <w:spacing w:after="0" w:line="240" w:lineRule="auto"/>
-        <w:rPr>
-          <w:rFonts w:ascii="Consolas" w:hAnsi="Consolas" w:cs="Consolas"/>
-          <w:sz w:val="19"/>
-          <w:szCs w:val="19"/>
-        </w:rPr>
-      </w:pPr>
-    </w:p>
-    <w:p>
-      <w:pPr>
-        <w:autoSpaceDE w:val="0"/>
-        <w:autoSpaceDN w:val="0"/>
-        <w:adjustRightInd w:val="0"/>
-        <w:spacing w:after="0" w:line="240" w:lineRule="auto"/>
-        <w:rPr>
-          <w:rFonts w:ascii="Consolas" w:hAnsi="Consolas" w:cs="Consolas"/>
-          <w:sz w:val="19"/>
-          <w:szCs w:val="19"/>
-        </w:rPr>
-      </w:pPr>
-    </w:p>
-    <w:p>
-      <w:pPr>
-        <w:autoSpaceDE w:val="0"/>
-        <w:autoSpaceDN w:val="0"/>
-        <w:adjustRightInd w:val="0"/>
-        <w:spacing w:after="0" w:line="240" w:lineRule="auto"/>
-        <w:rPr>
-          <w:rFonts w:ascii="Consolas" w:hAnsi="Consolas" w:cs="Consolas"/>
-          <w:sz w:val="19"/>
-          <w:szCs w:val="19"/>
-        </w:rPr>
-      </w:pPr>
-    </w:p>
-    <w:p>
-      <w:pPr>
-        <w:autoSpaceDE w:val="0"/>
-        <w:autoSpaceDN w:val="0"/>
-        <w:adjustRightInd w:val="0"/>
-        <w:spacing w:after="0" w:line="240" w:lineRule="auto"/>
-        <w:rPr>
-          <w:rFonts w:ascii="Consolas" w:hAnsi="Consolas" w:cs="Consolas"/>
-          <w:color w:val="0000FF"/>
-          <w:sz w:val="19"/>
-          <w:szCs w:val="19"/>
-        </w:rPr>
-      </w:pPr>
-    </w:p>
-    <w:p>
-      <w:pPr>
-        <w:autoSpaceDE w:val="0"/>
-        <w:autoSpaceDN w:val="0"/>
-        <w:adjustRightInd w:val="0"/>
-        <w:spacing w:after="0" w:line="240" w:lineRule="auto"/>
-        <w:rPr>
-          <w:rFonts w:ascii="Consolas" w:hAnsi="Consolas" w:cs="Consolas"/>
-          <w:color w:val="0000FF"/>
-          <w:sz w:val="19"/>
-          <w:szCs w:val="19"/>
-        </w:rPr>
-      </w:pPr>
-    </w:p>
-    <w:p>
-      <w:pPr>
-        <w:autoSpaceDE w:val="0"/>
-        <w:autoSpaceDN w:val="0"/>
-        <w:adjustRightInd w:val="0"/>
-        <w:spacing w:after="0" w:line="240" w:lineRule="auto"/>
-        <w:rPr>
-          <w:rFonts w:ascii="Consolas" w:hAnsi="Consolas" w:cs="Consolas"/>
-          <w:color w:val="0000FF"/>
-          <w:sz w:val="19"/>
-          <w:szCs w:val="19"/>
-        </w:rPr>
-      </w:pPr>
-    </w:p>
-    <w:p/>
+    </w:p>
     <w:sectPr>
       <w:pgSz w:w="11906" w:h="16838"/>
       <w:pgMar w:top="1417" w:right="1701" w:bottom="1417" w:left="1701" w:header="708" w:footer="708" w:gutter="0"/>
@@ -7712,6 +7801,208 @@
 <file path=word/numbering.xml><?xml version="1.0" encoding="utf-8"?>
 <w:numbering xmlns:wpc="http://schemas.microsoft.com/office/word/2010/wordprocessingCanvas" xmlns:mc="http://schemas.openxmlformats.org/markup-compatibility/2006" xmlns:o="urn:schemas-microsoft-com:office:office" xmlns:r="http://schemas.openxmlformats.org/officeDocument/2006/relationships" xmlns:m="http://schemas.openxmlformats.org/officeDocument/2006/math" xmlns:v="urn:schemas-microsoft-com:vml" xmlns:wp14="http://schemas.microsoft.com/office/word/2010/wordprocessingDrawing" xmlns:wp="http://schemas.openxmlformats.org/drawingml/2006/wordprocessingDrawing" xmlns:w10="urn:schemas-microsoft-com:office:word" xmlns:w="http://schemas.openxmlformats.org/wordprocessingml/2006/main" xmlns:w14="http://schemas.microsoft.com/office/word/2010/wordml" xmlns:w15="http://schemas.microsoft.com/office/word/2012/wordml" xmlns:wpg="http://schemas.microsoft.com/office/word/2010/wordprocessingGroup" xmlns:wpi="http://schemas.microsoft.com/office/word/2010/wordprocessingInk" xmlns:wne="http://schemas.microsoft.com/office/word/2006/wordml" xmlns:wps="http://schemas.microsoft.com/office/word/2010/wordprocessingShape" mc:Ignorable="w14 w15 wp14">
   <w:abstractNum w:abstractNumId="0" w15:restartNumberingAfterBreak="0">
+    <w:nsid w:val="03D358BE"/>
+    <w:multiLevelType w:val="hybridMultilevel"/>
+    <w:tmpl w:val="AE78D996"/>
+    <w:lvl w:ilvl="0" w:tplc="2C0A000F">
+      <w:start w:val="1"/>
+      <w:numFmt w:val="decimal"/>
+      <w:lvlText w:val="%1."/>
+      <w:lvlJc w:val="left"/>
+      <w:pPr>
+        <w:ind w:left="720" w:hanging="360"/>
+      </w:pPr>
+      <w:rPr>
+        <w:rFonts w:hint="default"/>
+      </w:rPr>
+    </w:lvl>
+    <w:lvl w:ilvl="1" w:tplc="2C0A0019" w:tentative="1">
+      <w:start w:val="1"/>
+      <w:numFmt w:val="lowerLetter"/>
+      <w:lvlText w:val="%2."/>
+      <w:lvlJc w:val="left"/>
+      <w:pPr>
+        <w:ind w:left="1440" w:hanging="360"/>
+      </w:pPr>
+    </w:lvl>
+    <w:lvl w:ilvl="2" w:tplc="2C0A001B" w:tentative="1">
+      <w:start w:val="1"/>
+      <w:numFmt w:val="lowerRoman"/>
+      <w:lvlText w:val="%3."/>
+      <w:lvlJc w:val="right"/>
+      <w:pPr>
+        <w:ind w:left="2160" w:hanging="180"/>
+      </w:pPr>
+    </w:lvl>
+    <w:lvl w:ilvl="3" w:tplc="2C0A000F" w:tentative="1">
+      <w:start w:val="1"/>
+      <w:numFmt w:val="decimal"/>
+      <w:lvlText w:val="%4."/>
+      <w:lvlJc w:val="left"/>
+      <w:pPr>
+        <w:ind w:left="2880" w:hanging="360"/>
+      </w:pPr>
+    </w:lvl>
+    <w:lvl w:ilvl="4" w:tplc="2C0A0019" w:tentative="1">
+      <w:start w:val="1"/>
+      <w:numFmt w:val="lowerLetter"/>
+      <w:lvlText w:val="%5."/>
+      <w:lvlJc w:val="left"/>
+      <w:pPr>
+        <w:ind w:left="3600" w:hanging="360"/>
+      </w:pPr>
+    </w:lvl>
+    <w:lvl w:ilvl="5" w:tplc="2C0A001B" w:tentative="1">
+      <w:start w:val="1"/>
+      <w:numFmt w:val="lowerRoman"/>
+      <w:lvlText w:val="%6."/>
+      <w:lvlJc w:val="right"/>
+      <w:pPr>
+        <w:ind w:left="4320" w:hanging="180"/>
+      </w:pPr>
+    </w:lvl>
+    <w:lvl w:ilvl="6" w:tplc="2C0A000F" w:tentative="1">
+      <w:start w:val="1"/>
+      <w:numFmt w:val="decimal"/>
+      <w:lvlText w:val="%7."/>
+      <w:lvlJc w:val="left"/>
+      <w:pPr>
+        <w:ind w:left="5040" w:hanging="360"/>
+      </w:pPr>
+    </w:lvl>
+    <w:lvl w:ilvl="7" w:tplc="2C0A0019" w:tentative="1">
+      <w:start w:val="1"/>
+      <w:numFmt w:val="lowerLetter"/>
+      <w:lvlText w:val="%8."/>
+      <w:lvlJc w:val="left"/>
+      <w:pPr>
+        <w:ind w:left="5760" w:hanging="360"/>
+      </w:pPr>
+    </w:lvl>
+    <w:lvl w:ilvl="8" w:tplc="2C0A001B" w:tentative="1">
+      <w:start w:val="1"/>
+      <w:numFmt w:val="lowerRoman"/>
+      <w:lvlText w:val="%9."/>
+      <w:lvlJc w:val="right"/>
+      <w:pPr>
+        <w:ind w:left="6480" w:hanging="180"/>
+      </w:pPr>
+    </w:lvl>
+  </w:abstractNum>
+  <w:abstractNum w:abstractNumId="1" w15:restartNumberingAfterBreak="0">
+    <w:nsid w:val="0A911E04"/>
+    <w:multiLevelType w:val="hybridMultilevel"/>
+    <w:tmpl w:val="86E2ED88"/>
+    <w:lvl w:ilvl="0" w:tplc="2C0A0001">
+      <w:start w:val="1"/>
+      <w:numFmt w:val="bullet"/>
+      <w:lvlText w:val=""/>
+      <w:lvlJc w:val="left"/>
+      <w:pPr>
+        <w:ind w:left="720" w:hanging="360"/>
+      </w:pPr>
+      <w:rPr>
+        <w:rFonts w:ascii="Symbol" w:hAnsi="Symbol" w:hint="default"/>
+      </w:rPr>
+    </w:lvl>
+    <w:lvl w:ilvl="1" w:tplc="2C0A0003" w:tentative="1">
+      <w:start w:val="1"/>
+      <w:numFmt w:val="bullet"/>
+      <w:lvlText w:val="o"/>
+      <w:lvlJc w:val="left"/>
+      <w:pPr>
+        <w:ind w:left="1440" w:hanging="360"/>
+      </w:pPr>
+      <w:rPr>
+        <w:rFonts w:ascii="Courier New" w:hAnsi="Courier New" w:cs="Courier New" w:hint="default"/>
+      </w:rPr>
+    </w:lvl>
+    <w:lvl w:ilvl="2" w:tplc="2C0A0005" w:tentative="1">
+      <w:start w:val="1"/>
+      <w:numFmt w:val="bullet"/>
+      <w:lvlText w:val=""/>
+      <w:lvlJc w:val="left"/>
+      <w:pPr>
+        <w:ind w:left="2160" w:hanging="360"/>
+      </w:pPr>
+      <w:rPr>
+        <w:rFonts w:ascii="Wingdings" w:hAnsi="Wingdings" w:hint="default"/>
+      </w:rPr>
+    </w:lvl>
+    <w:lvl w:ilvl="3" w:tplc="2C0A0001" w:tentative="1">
+      <w:start w:val="1"/>
+      <w:numFmt w:val="bullet"/>
+      <w:lvlText w:val=""/>
+      <w:lvlJc w:val="left"/>
+      <w:pPr>
+        <w:ind w:left="2880" w:hanging="360"/>
+      </w:pPr>
+      <w:rPr>
+        <w:rFonts w:ascii="Symbol" w:hAnsi="Symbol" w:hint="default"/>
+      </w:rPr>
+    </w:lvl>
+    <w:lvl w:ilvl="4" w:tplc="2C0A0003" w:tentative="1">
+      <w:start w:val="1"/>
+      <w:numFmt w:val="bullet"/>
+      <w:lvlText w:val="o"/>
+      <w:lvlJc w:val="left"/>
+      <w:pPr>
+        <w:ind w:left="3600" w:hanging="360"/>
+      </w:pPr>
+      <w:rPr>
+        <w:rFonts w:ascii="Courier New" w:hAnsi="Courier New" w:cs="Courier New" w:hint="default"/>
+      </w:rPr>
+    </w:lvl>
+    <w:lvl w:ilvl="5" w:tplc="2C0A0005" w:tentative="1">
+      <w:start w:val="1"/>
+      <w:numFmt w:val="bullet"/>
+      <w:lvlText w:val=""/>
+      <w:lvlJc w:val="left"/>
+      <w:pPr>
+        <w:ind w:left="4320" w:hanging="360"/>
+      </w:pPr>
+      <w:rPr>
+        <w:rFonts w:ascii="Wingdings" w:hAnsi="Wingdings" w:hint="default"/>
+      </w:rPr>
+    </w:lvl>
+    <w:lvl w:ilvl="6" w:tplc="2C0A0001" w:tentative="1">
+      <w:start w:val="1"/>
+      <w:numFmt w:val="bullet"/>
+      <w:lvlText w:val=""/>
+      <w:lvlJc w:val="left"/>
+      <w:pPr>
+        <w:ind w:left="5040" w:hanging="360"/>
+      </w:pPr>
+      <w:rPr>
+        <w:rFonts w:ascii="Symbol" w:hAnsi="Symbol" w:hint="default"/>
+      </w:rPr>
+    </w:lvl>
+    <w:lvl w:ilvl="7" w:tplc="2C0A0003" w:tentative="1">
+      <w:start w:val="1"/>
+      <w:numFmt w:val="bullet"/>
+      <w:lvlText w:val="o"/>
+      <w:lvlJc w:val="left"/>
+      <w:pPr>
+        <w:ind w:left="5760" w:hanging="360"/>
+      </w:pPr>
+      <w:rPr>
+        <w:rFonts w:ascii="Courier New" w:hAnsi="Courier New" w:cs="Courier New" w:hint="default"/>
+      </w:rPr>
+    </w:lvl>
+    <w:lvl w:ilvl="8" w:tplc="2C0A0005" w:tentative="1">
+      <w:start w:val="1"/>
+      <w:numFmt w:val="bullet"/>
+      <w:lvlText w:val=""/>
+      <w:lvlJc w:val="left"/>
+      <w:pPr>
+        <w:ind w:left="6480" w:hanging="360"/>
+      </w:pPr>
+      <w:rPr>
+        <w:rFonts w:ascii="Wingdings" w:hAnsi="Wingdings" w:hint="default"/>
+      </w:rPr>
+    </w:lvl>
+  </w:abstractNum>
+  <w:abstractNum w:abstractNumId="2" w15:restartNumberingAfterBreak="0">
     <w:nsid w:val="22A13A0A"/>
     <w:multiLevelType w:val="hybridMultilevel"/>
     <w:tmpl w:val="94028896"/>
@@ -7824,17 +8115,17 @@
       </w:rPr>
     </w:lvl>
   </w:abstractNum>
-  <w:abstractNum w:abstractNumId="1" w15:restartNumberingAfterBreak="0">
-    <w:nsid w:val="2D6C33FA"/>
+  <w:abstractNum w:abstractNumId="3" w15:restartNumberingAfterBreak="0">
+    <w:nsid w:val="260300ED"/>
     <w:multiLevelType w:val="hybridMultilevel"/>
-    <w:tmpl w:val="83607110"/>
+    <w:tmpl w:val="53DA593C"/>
     <w:lvl w:ilvl="0" w:tplc="2C0A0001">
       <w:start w:val="1"/>
       <w:numFmt w:val="bullet"/>
       <w:lvlText w:val=""/>
       <w:lvlJc w:val="left"/>
       <w:pPr>
-        <w:ind w:left="720" w:hanging="360"/>
+        <w:ind w:left="1440" w:hanging="360"/>
       </w:pPr>
       <w:rPr>
         <w:rFonts w:ascii="Symbol" w:hAnsi="Symbol" w:hint="default"/>
@@ -7846,7 +8137,7 @@
       <w:lvlText w:val="o"/>
       <w:lvlJc w:val="left"/>
       <w:pPr>
-        <w:ind w:left="1440" w:hanging="360"/>
+        <w:ind w:left="2160" w:hanging="360"/>
       </w:pPr>
       <w:rPr>
         <w:rFonts w:ascii="Courier New" w:hAnsi="Courier New" w:cs="Courier New" w:hint="default"/>
@@ -7858,7 +8149,7 @@
       <w:lvlText w:val=""/>
       <w:lvlJc w:val="left"/>
       <w:pPr>
-        <w:ind w:left="2160" w:hanging="360"/>
+        <w:ind w:left="2880" w:hanging="360"/>
       </w:pPr>
       <w:rPr>
         <w:rFonts w:ascii="Wingdings" w:hAnsi="Wingdings" w:hint="default"/>
@@ -7870,7 +8161,7 @@
       <w:lvlText w:val=""/>
       <w:lvlJc w:val="left"/>
       <w:pPr>
-        <w:ind w:left="2880" w:hanging="360"/>
+        <w:ind w:left="3600" w:hanging="360"/>
       </w:pPr>
       <w:rPr>
         <w:rFonts w:ascii="Symbol" w:hAnsi="Symbol" w:hint="default"/>
@@ -7882,7 +8173,7 @@
       <w:lvlText w:val="o"/>
       <w:lvlJc w:val="left"/>
       <w:pPr>
-        <w:ind w:left="3600" w:hanging="360"/>
+        <w:ind w:left="4320" w:hanging="360"/>
       </w:pPr>
       <w:rPr>
         <w:rFonts w:ascii="Courier New" w:hAnsi="Courier New" w:cs="Courier New" w:hint="default"/>
@@ -7894,7 +8185,7 @@
       <w:lvlText w:val=""/>
       <w:lvlJc w:val="left"/>
       <w:pPr>
-        <w:ind w:left="4320" w:hanging="360"/>
+        <w:ind w:left="5040" w:hanging="360"/>
       </w:pPr>
       <w:rPr>
         <w:rFonts w:ascii="Wingdings" w:hAnsi="Wingdings" w:hint="default"/>
@@ -7906,7 +8197,7 @@
       <w:lvlText w:val=""/>
       <w:lvlJc w:val="left"/>
       <w:pPr>
-        <w:ind w:left="5040" w:hanging="360"/>
+        <w:ind w:left="5760" w:hanging="360"/>
       </w:pPr>
       <w:rPr>
         <w:rFonts w:ascii="Symbol" w:hAnsi="Symbol" w:hint="default"/>
@@ -7918,7 +8209,7 @@
       <w:lvlText w:val="o"/>
       <w:lvlJc w:val="left"/>
       <w:pPr>
-        <w:ind w:left="5760" w:hanging="360"/>
+        <w:ind w:left="6480" w:hanging="360"/>
       </w:pPr>
       <w:rPr>
         <w:rFonts w:ascii="Courier New" w:hAnsi="Courier New" w:cs="Courier New" w:hint="default"/>
@@ -7930,14 +8221,127 @@
       <w:lvlText w:val=""/>
       <w:lvlJc w:val="left"/>
       <w:pPr>
-        <w:ind w:left="6480" w:hanging="360"/>
+        <w:ind w:left="7200" w:hanging="360"/>
       </w:pPr>
       <w:rPr>
         <w:rFonts w:ascii="Wingdings" w:hAnsi="Wingdings" w:hint="default"/>
       </w:rPr>
     </w:lvl>
   </w:abstractNum>
-  <w:abstractNum w:abstractNumId="2" w15:restartNumberingAfterBreak="0">
+  <w:abstractNum w:abstractNumId="4" w15:restartNumberingAfterBreak="0">
+    <w:nsid w:val="2D6C33FA"/>
+    <w:multiLevelType w:val="hybridMultilevel"/>
+    <w:tmpl w:val="83607110"/>
+    <w:lvl w:ilvl="0" w:tplc="2C0A0001">
+      <w:start w:val="1"/>
+      <w:numFmt w:val="bullet"/>
+      <w:lvlText w:val=""/>
+      <w:lvlJc w:val="left"/>
+      <w:pPr>
+        <w:ind w:left="720" w:hanging="360"/>
+      </w:pPr>
+      <w:rPr>
+        <w:rFonts w:ascii="Symbol" w:hAnsi="Symbol" w:hint="default"/>
+      </w:rPr>
+    </w:lvl>
+    <w:lvl w:ilvl="1" w:tplc="2C0A0003" w:tentative="1">
+      <w:start w:val="1"/>
+      <w:numFmt w:val="bullet"/>
+      <w:lvlText w:val="o"/>
+      <w:lvlJc w:val="left"/>
+      <w:pPr>
+        <w:ind w:left="1440" w:hanging="360"/>
+      </w:pPr>
+      <w:rPr>
+        <w:rFonts w:ascii="Courier New" w:hAnsi="Courier New" w:cs="Courier New" w:hint="default"/>
+      </w:rPr>
+    </w:lvl>
+    <w:lvl w:ilvl="2" w:tplc="2C0A0005" w:tentative="1">
+      <w:start w:val="1"/>
+      <w:numFmt w:val="bullet"/>
+      <w:lvlText w:val=""/>
+      <w:lvlJc w:val="left"/>
+      <w:pPr>
+        <w:ind w:left="2160" w:hanging="360"/>
+      </w:pPr>
+      <w:rPr>
+        <w:rFonts w:ascii="Wingdings" w:hAnsi="Wingdings" w:hint="default"/>
+      </w:rPr>
+    </w:lvl>
+    <w:lvl w:ilvl="3" w:tplc="2C0A0001" w:tentative="1">
+      <w:start w:val="1"/>
+      <w:numFmt w:val="bullet"/>
+      <w:lvlText w:val=""/>
+      <w:lvlJc w:val="left"/>
+      <w:pPr>
+        <w:ind w:left="2880" w:hanging="360"/>
+      </w:pPr>
+      <w:rPr>
+        <w:rFonts w:ascii="Symbol" w:hAnsi="Symbol" w:hint="default"/>
+      </w:rPr>
+    </w:lvl>
+    <w:lvl w:ilvl="4" w:tplc="2C0A0003" w:tentative="1">
+      <w:start w:val="1"/>
+      <w:numFmt w:val="bullet"/>
+      <w:lvlText w:val="o"/>
+      <w:lvlJc w:val="left"/>
+      <w:pPr>
+        <w:ind w:left="3600" w:hanging="360"/>
+      </w:pPr>
+      <w:rPr>
+        <w:rFonts w:ascii="Courier New" w:hAnsi="Courier New" w:cs="Courier New" w:hint="default"/>
+      </w:rPr>
+    </w:lvl>
+    <w:lvl w:ilvl="5" w:tplc="2C0A0005" w:tentative="1">
+      <w:start w:val="1"/>
+      <w:numFmt w:val="bullet"/>
+      <w:lvlText w:val=""/>
+      <w:lvlJc w:val="left"/>
+      <w:pPr>
+        <w:ind w:left="4320" w:hanging="360"/>
+      </w:pPr>
+      <w:rPr>
+        <w:rFonts w:ascii="Wingdings" w:hAnsi="Wingdings" w:hint="default"/>
+      </w:rPr>
+    </w:lvl>
+    <w:lvl w:ilvl="6" w:tplc="2C0A0001" w:tentative="1">
+      <w:start w:val="1"/>
+      <w:numFmt w:val="bullet"/>
+      <w:lvlText w:val=""/>
+      <w:lvlJc w:val="left"/>
+      <w:pPr>
+        <w:ind w:left="5040" w:hanging="360"/>
+      </w:pPr>
+      <w:rPr>
+        <w:rFonts w:ascii="Symbol" w:hAnsi="Symbol" w:hint="default"/>
+      </w:rPr>
+    </w:lvl>
+    <w:lvl w:ilvl="7" w:tplc="2C0A0003" w:tentative="1">
+      <w:start w:val="1"/>
+      <w:numFmt w:val="bullet"/>
+      <w:lvlText w:val="o"/>
+      <w:lvlJc w:val="left"/>
+      <w:pPr>
+        <w:ind w:left="5760" w:hanging="360"/>
+      </w:pPr>
+      <w:rPr>
+        <w:rFonts w:ascii="Courier New" w:hAnsi="Courier New" w:cs="Courier New" w:hint="default"/>
+      </w:rPr>
+    </w:lvl>
+    <w:lvl w:ilvl="8" w:tplc="2C0A0005" w:tentative="1">
+      <w:start w:val="1"/>
+      <w:numFmt w:val="bullet"/>
+      <w:lvlText w:val=""/>
+      <w:lvlJc w:val="left"/>
+      <w:pPr>
+        <w:ind w:left="6480" w:hanging="360"/>
+      </w:pPr>
+      <w:rPr>
+        <w:rFonts w:ascii="Wingdings" w:hAnsi="Wingdings" w:hint="default"/>
+      </w:rPr>
+    </w:lvl>
+  </w:abstractNum>
+  <w:abstractNum w:abstractNumId="5" w15:restartNumberingAfterBreak="0">
     <w:nsid w:val="6F5902E5"/>
     <w:multiLevelType w:val="hybridMultilevel"/>
     <w:tmpl w:val="4EA8DACC"/>
@@ -8051,13 +8455,22 @@
     </w:lvl>
   </w:abstractNum>
   <w:num w:numId="1">
-    <w:abstractNumId w:val="0"/>
+    <w:abstractNumId w:val="2"/>
   </w:num>
   <w:num w:numId="2">
-    <w:abstractNumId w:val="2"/>
+    <w:abstractNumId w:val="5"/>
   </w:num>
   <w:num w:numId="3">
+    <w:abstractNumId w:val="4"/>
+  </w:num>
+  <w:num w:numId="4">
     <w:abstractNumId w:val="1"/>
+  </w:num>
+  <w:num w:numId="5">
+    <w:abstractNumId w:val="3"/>
+  </w:num>
+  <w:num w:numId="6">
+    <w:abstractNumId w:val="0"/>
   </w:num>
 </w:numbering>
 </file>
@@ -8780,4 +9193,16 @@
   <a:objectDefaults/>
   <a:extraClrSchemeLst/>
 </a:theme>
+</file>
+
+<file path=customXml/item1.xml><?xml version="1.0" encoding="utf-8"?>
+<b:Sources xmlns:b="http://schemas.openxmlformats.org/officeDocument/2006/bibliography" xmlns="http://schemas.openxmlformats.org/officeDocument/2006/bibliography" SelectedStyle="\APASixthEditionOfficeOnline.xsl" StyleName="APA" Version="6"/>
+</file>
+
+<file path=customXml/itemProps1.xml><?xml version="1.0" encoding="utf-8"?>
+<ds:datastoreItem xmlns:ds="http://schemas.openxmlformats.org/officeDocument/2006/customXml" ds:itemID="{384A4261-7507-429A-8B3D-8B12C91C6854}">
+  <ds:schemaRefs>
+    <ds:schemaRef ds:uri="http://schemas.openxmlformats.org/officeDocument/2006/bibliography"/>
+  </ds:schemaRefs>
+</ds:datastoreItem>
 </file>
</xml_diff>